<commit_message>
CodeCoverage y Docs agregados
</commit_message>
<xml_diff>
--- a/manual_instalacion.docx
+++ b/manual_instalacion.docx
@@ -1,6 +1,6 @@
 
 <file path=word/document.xml><?xml version="1.0" encoding="utf-8"?>
-<w:document xmlns:ve="http://schemas.openxmlformats.org/markup-compatibility/2006" xmlns:o="urn:schemas-microsoft-com:office:office" xmlns:r="http://schemas.openxmlformats.org/officeDocument/2006/relationships" xmlns:m="http://schemas.openxmlformats.org/officeDocument/2006/math" xmlns:v="urn:schemas-microsoft-com:vml" xmlns:wp="http://schemas.openxmlformats.org/drawingml/2006/wordprocessingDrawing" xmlns:w10="urn:schemas-microsoft-com:office:word" xmlns:w="http://schemas.openxmlformats.org/wordprocessingml/2006/main" xmlns:wne="http://schemas.microsoft.com/office/word/2006/wordml">
+<w:document xmlns:wpc="http://schemas.microsoft.com/office/word/2010/wordprocessingCanvas" xmlns:mc="http://schemas.openxmlformats.org/markup-compatibility/2006" xmlns:o="urn:schemas-microsoft-com:office:office" xmlns:r="http://schemas.openxmlformats.org/officeDocument/2006/relationships" xmlns:m="http://schemas.openxmlformats.org/officeDocument/2006/math" xmlns:v="urn:schemas-microsoft-com:vml" xmlns:wp14="http://schemas.microsoft.com/office/word/2010/wordprocessingDrawing" xmlns:wp="http://schemas.openxmlformats.org/drawingml/2006/wordprocessingDrawing" xmlns:w10="urn:schemas-microsoft-com:office:word" xmlns:w="http://schemas.openxmlformats.org/wordprocessingml/2006/main" xmlns:w14="http://schemas.microsoft.com/office/word/2010/wordml" xmlns:wpg="http://schemas.microsoft.com/office/word/2010/wordprocessingGroup" xmlns:wpi="http://schemas.microsoft.com/office/word/2010/wordprocessingInk" xmlns:wne="http://schemas.microsoft.com/office/word/2006/wordml" xmlns:wps="http://schemas.microsoft.com/office/word/2010/wordprocessingShape" mc:Ignorable="w14 wp14">
   <w:body>
     <w:p>
       <w:pPr>
@@ -109,6 +109,7 @@
           <w:sz w:val="24"/>
         </w:rPr>
       </w:pPr>
+      <w:proofErr w:type="spellStart"/>
       <w:r>
         <w:rPr>
           <w:rFonts w:ascii="Arial" w:hAnsi="Arial" w:cs="Arial"/>
@@ -116,6 +117,7 @@
         </w:rPr>
         <w:t>PHPDoc</w:t>
       </w:r>
+      <w:proofErr w:type="spellEnd"/>
     </w:p>
     <w:p>
       <w:pPr>
@@ -129,6 +131,7 @@
           <w:sz w:val="24"/>
         </w:rPr>
       </w:pPr>
+      <w:proofErr w:type="spellStart"/>
       <w:r>
         <w:rPr>
           <w:rFonts w:ascii="Arial" w:hAnsi="Arial" w:cs="Arial"/>
@@ -136,6 +139,7 @@
         </w:rPr>
         <w:t>PHPUnit</w:t>
       </w:r>
+      <w:proofErr w:type="spellEnd"/>
     </w:p>
     <w:p>
       <w:pPr>
@@ -170,37 +174,101 @@
           <w:rFonts w:ascii="Arial" w:hAnsi="Arial" w:cs="Arial"/>
           <w:sz w:val="28"/>
         </w:rPr>
-        <w:t xml:space="preserve">implementada en SQLite, </w:t>
-      </w:r>
-      <w:r>
-        <w:rPr>
-          <w:rFonts w:ascii="Arial" w:hAnsi="Arial" w:cs="Arial"/>
-          <w:sz w:val="28"/>
-        </w:rPr>
-        <w:t>por lo que no se necesita instalar ningun gestor de BD.</w:t>
-      </w:r>
-    </w:p>
-    <w:p>
-      <w:pPr>
-        <w:rPr>
-          <w:rFonts w:ascii="Arial" w:hAnsi="Arial" w:cs="Arial"/>
-          <w:sz w:val="28"/>
-        </w:rPr>
-      </w:pPr>
-    </w:p>
-    <w:p>
-      <w:pPr>
-        <w:rPr>
-          <w:rFonts w:ascii="Arial" w:hAnsi="Arial" w:cs="Arial"/>
-          <w:sz w:val="28"/>
-        </w:rPr>
-      </w:pPr>
-      <w:r>
-        <w:rPr>
-          <w:rFonts w:ascii="Arial" w:hAnsi="Arial" w:cs="Arial"/>
-          <w:sz w:val="28"/>
-        </w:rPr>
-        <w:t>Clonar el branch master del repositorio de github:</w:t>
+        <w:t xml:space="preserve">implementada en </w:t>
+      </w:r>
+      <w:proofErr w:type="spellStart"/>
+      <w:r>
+        <w:rPr>
+          <w:rFonts w:ascii="Arial" w:hAnsi="Arial" w:cs="Arial"/>
+          <w:sz w:val="28"/>
+        </w:rPr>
+        <w:t>SQLite</w:t>
+      </w:r>
+      <w:proofErr w:type="spellEnd"/>
+      <w:r>
+        <w:rPr>
+          <w:rFonts w:ascii="Arial" w:hAnsi="Arial" w:cs="Arial"/>
+          <w:sz w:val="28"/>
+        </w:rPr>
+        <w:t xml:space="preserve">, </w:t>
+      </w:r>
+      <w:r>
+        <w:rPr>
+          <w:rFonts w:ascii="Arial" w:hAnsi="Arial" w:cs="Arial"/>
+          <w:sz w:val="28"/>
+        </w:rPr>
+        <w:t xml:space="preserve">por lo que no se necesita instalar </w:t>
+      </w:r>
+      <w:proofErr w:type="spellStart"/>
+      <w:r>
+        <w:rPr>
+          <w:rFonts w:ascii="Arial" w:hAnsi="Arial" w:cs="Arial"/>
+          <w:sz w:val="28"/>
+        </w:rPr>
+        <w:t>ningun</w:t>
+      </w:r>
+      <w:proofErr w:type="spellEnd"/>
+      <w:r>
+        <w:rPr>
+          <w:rFonts w:ascii="Arial" w:hAnsi="Arial" w:cs="Arial"/>
+          <w:sz w:val="28"/>
+        </w:rPr>
+        <w:t xml:space="preserve"> gestor de BD.</w:t>
+      </w:r>
+    </w:p>
+    <w:p>
+      <w:pPr>
+        <w:rPr>
+          <w:rFonts w:ascii="Arial" w:hAnsi="Arial" w:cs="Arial"/>
+          <w:sz w:val="28"/>
+        </w:rPr>
+      </w:pPr>
+    </w:p>
+    <w:p>
+      <w:pPr>
+        <w:rPr>
+          <w:rFonts w:ascii="Arial" w:hAnsi="Arial" w:cs="Arial"/>
+          <w:sz w:val="28"/>
+        </w:rPr>
+      </w:pPr>
+      <w:r>
+        <w:rPr>
+          <w:rFonts w:ascii="Arial" w:hAnsi="Arial" w:cs="Arial"/>
+          <w:sz w:val="28"/>
+        </w:rPr>
+        <w:t xml:space="preserve">Clonar el </w:t>
+      </w:r>
+      <w:proofErr w:type="spellStart"/>
+      <w:r>
+        <w:rPr>
+          <w:rFonts w:ascii="Arial" w:hAnsi="Arial" w:cs="Arial"/>
+          <w:sz w:val="28"/>
+        </w:rPr>
+        <w:t>branch</w:t>
+      </w:r>
+      <w:proofErr w:type="spellEnd"/>
+      <w:r>
+        <w:rPr>
+          <w:rFonts w:ascii="Arial" w:hAnsi="Arial" w:cs="Arial"/>
+          <w:sz w:val="28"/>
+        </w:rPr>
+        <w:t xml:space="preserve"> master del repositorio de </w:t>
+      </w:r>
+      <w:proofErr w:type="spellStart"/>
+      <w:r>
+        <w:rPr>
+          <w:rFonts w:ascii="Arial" w:hAnsi="Arial" w:cs="Arial"/>
+          <w:sz w:val="28"/>
+        </w:rPr>
+        <w:t>github</w:t>
+      </w:r>
+      <w:proofErr w:type="spellEnd"/>
+      <w:r>
+        <w:rPr>
+          <w:rFonts w:ascii="Arial" w:hAnsi="Arial" w:cs="Arial"/>
+          <w:sz w:val="28"/>
+        </w:rPr>
+        <w:t>:</w:t>
       </w:r>
     </w:p>
     <w:p>
@@ -211,38 +279,14 @@
           <w:sz w:val="28"/>
         </w:rPr>
       </w:pPr>
-      <w:hyperlink r:id="rId5" w:history="1">
+      <w:hyperlink r:id="rId6" w:history="1">
         <w:r>
           <w:rPr>
             <w:rStyle w:val="Hipervnculo"/>
             <w:rFonts w:ascii="Arial" w:hAnsi="Arial" w:cs="Arial"/>
             <w:sz w:val="28"/>
           </w:rPr>
-          <w:t>https://github.com/</w:t>
-        </w:r>
-        <w:r>
-          <w:rPr>
-            <w:rStyle w:val="Hipervnculo"/>
-            <w:rFonts w:ascii="Arial" w:hAnsi="Arial" w:cs="Arial"/>
-            <w:sz w:val="28"/>
-          </w:rPr>
-          <w:t>lozaeri</w:t>
-        </w:r>
-        <w:r>
-          <w:rPr>
-            <w:rStyle w:val="Hipervnculo"/>
-            <w:rFonts w:ascii="Arial" w:hAnsi="Arial" w:cs="Arial"/>
-            <w:sz w:val="28"/>
-          </w:rPr>
-          <w:t>c</w:t>
-        </w:r>
-        <w:r>
-          <w:rPr>
-            <w:rStyle w:val="Hipervnculo"/>
-            <w:rFonts w:ascii="Arial" w:hAnsi="Arial" w:cs="Arial"/>
-            <w:sz w:val="28"/>
-          </w:rPr>
-          <w:t>/tp_lyricsbox.git</w:t>
+          <w:t>https://github.com/lozaeric/tp_lyricsbox.git</w:t>
         </w:r>
       </w:hyperlink>
     </w:p>
@@ -269,7 +313,7 @@
           <w:sz w:val="24"/>
         </w:rPr>
       </w:pPr>
-      <w:hyperlink r:id="rId6" w:history="1">
+      <w:hyperlink r:id="rId7" w:history="1">
         <w:r>
           <w:rPr>
             <w:rStyle w:val="Hipervnculo"/>
@@ -288,7 +332,7 @@
           <w:sz w:val="24"/>
         </w:rPr>
       </w:pPr>
-      <w:hyperlink r:id="rId7" w:history="1">
+      <w:hyperlink r:id="rId8" w:history="1">
         <w:r>
           <w:rPr>
             <w:rStyle w:val="Hipervnculo"/>
@@ -307,7 +351,7 @@
           <w:sz w:val="24"/>
         </w:rPr>
       </w:pPr>
-      <w:hyperlink r:id="rId8" w:history="1">
+      <w:hyperlink r:id="rId9" w:history="1">
         <w:r>
           <w:rPr>
             <w:rStyle w:val="Hipervnculo"/>
@@ -337,7 +381,23 @@
           <w:rFonts w:ascii="Arial" w:hAnsi="Arial" w:cs="Arial"/>
           <w:sz w:val="28"/>
         </w:rPr>
-        <w:t xml:space="preserve">ón correr PHPDoc en la carpeta </w:t>
+        <w:t xml:space="preserve">ón correr </w:t>
+      </w:r>
+      <w:proofErr w:type="spellStart"/>
+      <w:r>
+        <w:rPr>
+          <w:rFonts w:ascii="Arial" w:hAnsi="Arial" w:cs="Arial"/>
+          <w:sz w:val="28"/>
+        </w:rPr>
+        <w:t>PHPDoc</w:t>
+      </w:r>
+      <w:proofErr w:type="spellEnd"/>
+      <w:r>
+        <w:rPr>
+          <w:rFonts w:ascii="Arial" w:hAnsi="Arial" w:cs="Arial"/>
+          <w:sz w:val="28"/>
+        </w:rPr>
+        <w:t xml:space="preserve"> en la carpeta </w:t>
       </w:r>
       <w:r>
         <w:rPr>
@@ -345,8 +405,36 @@
           <w:b/>
           <w:sz w:val="28"/>
         </w:rPr>
-        <w:t>/application/controllers</w:t>
-      </w:r>
+        <w:t>/</w:t>
+      </w:r>
+      <w:proofErr w:type="spellStart"/>
+      <w:r>
+        <w:rPr>
+          <w:rFonts w:ascii="Arial" w:hAnsi="Arial" w:cs="Arial"/>
+          <w:b/>
+          <w:sz w:val="28"/>
+        </w:rPr>
+        <w:t>application</w:t>
+      </w:r>
+      <w:proofErr w:type="spellEnd"/>
+      <w:r>
+        <w:rPr>
+          <w:rFonts w:ascii="Arial" w:hAnsi="Arial" w:cs="Arial"/>
+          <w:b/>
+          <w:sz w:val="28"/>
+        </w:rPr>
+        <w:t>/</w:t>
+      </w:r>
+      <w:proofErr w:type="spellStart"/>
+      <w:r>
+        <w:rPr>
+          <w:rFonts w:ascii="Arial" w:hAnsi="Arial" w:cs="Arial"/>
+          <w:b/>
+          <w:sz w:val="28"/>
+        </w:rPr>
+        <w:t>controllers</w:t>
+      </w:r>
+      <w:proofErr w:type="spellEnd"/>
     </w:p>
     <w:p>
       <w:pPr>
@@ -362,6 +450,7 @@
         <w:rPr>
           <w:rFonts w:ascii="Arial" w:hAnsi="Arial" w:cs="Arial"/>
           <w:sz w:val="28"/>
+          <w:u w:val="single"/>
         </w:rPr>
       </w:pPr>
       <w:r>
@@ -376,7 +465,39 @@
           <w:rFonts w:ascii="Arial" w:hAnsi="Arial" w:cs="Arial"/>
           <w:sz w:val="28"/>
         </w:rPr>
-        <w:t xml:space="preserve">Para ejecutar los tests correr PHPUnit en la carpeta </w:t>
+        <w:t xml:space="preserve">Para ejecutar los </w:t>
+      </w:r>
+      <w:proofErr w:type="spellStart"/>
+      <w:r>
+        <w:rPr>
+          <w:rFonts w:ascii="Arial" w:hAnsi="Arial" w:cs="Arial"/>
+          <w:sz w:val="28"/>
+        </w:rPr>
+        <w:t>tests</w:t>
+      </w:r>
+      <w:proofErr w:type="spellEnd"/>
+      <w:r>
+        <w:rPr>
+          <w:rFonts w:ascii="Arial" w:hAnsi="Arial" w:cs="Arial"/>
+          <w:sz w:val="28"/>
+        </w:rPr>
+        <w:t xml:space="preserve"> correr </w:t>
+      </w:r>
+      <w:proofErr w:type="spellStart"/>
+      <w:r>
+        <w:rPr>
+          <w:rFonts w:ascii="Arial" w:hAnsi="Arial" w:cs="Arial"/>
+          <w:sz w:val="28"/>
+        </w:rPr>
+        <w:t>PHPUnit</w:t>
+      </w:r>
+      <w:proofErr w:type="spellEnd"/>
+      <w:r>
+        <w:rPr>
+          <w:rFonts w:ascii="Arial" w:hAnsi="Arial" w:cs="Arial"/>
+          <w:sz w:val="28"/>
+        </w:rPr>
+        <w:t xml:space="preserve"> en la carpeta </w:t>
       </w:r>
       <w:r>
         <w:rPr>
@@ -384,8 +505,10 @@
           <w:b/>
           <w:sz w:val="28"/>
         </w:rPr>
-        <w:t>/application/tests</w:t>
-      </w:r>
+        <w:t>principal</w:t>
+      </w:r>
+      <w:bookmarkStart w:id="0" w:name="_GoBack"/>
+      <w:bookmarkEnd w:id="0"/>
     </w:p>
     <w:p>
       <w:pPr>
@@ -406,7 +529,7 @@
 </file>
 
 <file path=word/numbering.xml><?xml version="1.0" encoding="utf-8"?>
-<w:numbering xmlns:ve="http://schemas.openxmlformats.org/markup-compatibility/2006" xmlns:o="urn:schemas-microsoft-com:office:office" xmlns:r="http://schemas.openxmlformats.org/officeDocument/2006/relationships" xmlns:m="http://schemas.openxmlformats.org/officeDocument/2006/math" xmlns:v="urn:schemas-microsoft-com:vml" xmlns:wp="http://schemas.openxmlformats.org/drawingml/2006/wordprocessingDrawing" xmlns:w10="urn:schemas-microsoft-com:office:word" xmlns:w="http://schemas.openxmlformats.org/wordprocessingml/2006/main" xmlns:wne="http://schemas.microsoft.com/office/word/2006/wordml">
+<w:numbering xmlns:wpc="http://schemas.microsoft.com/office/word/2010/wordprocessingCanvas" xmlns:mc="http://schemas.openxmlformats.org/markup-compatibility/2006" xmlns:o="urn:schemas-microsoft-com:office:office" xmlns:r="http://schemas.openxmlformats.org/officeDocument/2006/relationships" xmlns:m="http://schemas.openxmlformats.org/officeDocument/2006/math" xmlns:v="urn:schemas-microsoft-com:vml" xmlns:wp14="http://schemas.microsoft.com/office/word/2010/wordprocessingDrawing" xmlns:wp="http://schemas.openxmlformats.org/drawingml/2006/wordprocessingDrawing" xmlns:w10="urn:schemas-microsoft-com:office:word" xmlns:w="http://schemas.openxmlformats.org/wordprocessingml/2006/main" xmlns:w14="http://schemas.microsoft.com/office/word/2010/wordml" xmlns:wpg="http://schemas.microsoft.com/office/word/2010/wordprocessingGroup" xmlns:wpi="http://schemas.microsoft.com/office/word/2010/wordprocessingInk" xmlns:wne="http://schemas.microsoft.com/office/word/2006/wordml" xmlns:wps="http://schemas.microsoft.com/office/word/2010/wordprocessingShape" mc:Ignorable="w14 wp14">
   <w:abstractNum w:abstractNumId="0">
     <w:nsid w:val="056A74F5"/>
     <w:multiLevelType w:val="hybridMultilevel"/>
@@ -527,7 +650,7 @@
 </file>
 
 <file path=word/styles.xml><?xml version="1.0" encoding="utf-8"?>
-<w:styles xmlns:r="http://schemas.openxmlformats.org/officeDocument/2006/relationships" xmlns:w="http://schemas.openxmlformats.org/wordprocessingml/2006/main">
+<w:styles xmlns:mc="http://schemas.openxmlformats.org/markup-compatibility/2006" xmlns:r="http://schemas.openxmlformats.org/officeDocument/2006/relationships" xmlns:w="http://schemas.openxmlformats.org/wordprocessingml/2006/main" xmlns:w14="http://schemas.microsoft.com/office/word/2010/wordml" mc:Ignorable="w14">
   <w:docDefaults>
     <w:rPrDefault>
       <w:rPr>
@@ -698,7 +821,6 @@
     <w:uiPriority w:val="99"/>
     <w:semiHidden/>
     <w:unhideWhenUsed/>
-    <w:qFormat/>
     <w:tblPr>
       <w:tblInd w:w="0" w:type="dxa"/>
       <w:tblCellMar>
@@ -748,6 +870,196 @@
       <w:color w:val="800080" w:themeColor="followedHyperlink"/>
       <w:u w:val="single"/>
     </w:rPr>
+  </w:style>
+</w:styles>
+</file>
+
+<file path=word/stylesWithEffects.xml><?xml version="1.0" encoding="utf-8"?>
+<w:styles xmlns:wpc="http://schemas.microsoft.com/office/word/2010/wordprocessingCanvas" xmlns:mc="http://schemas.openxmlformats.org/markup-compatibility/2006" xmlns:o="urn:schemas-microsoft-com:office:office" xmlns:r="http://schemas.openxmlformats.org/officeDocument/2006/relationships" xmlns:m="http://schemas.openxmlformats.org/officeDocument/2006/math" xmlns:v="urn:schemas-microsoft-com:vml" xmlns:wp14="http://schemas.microsoft.com/office/word/2010/wordprocessingDrawing" xmlns:wp="http://schemas.openxmlformats.org/drawingml/2006/wordprocessingDrawing" xmlns:w10="urn:schemas-microsoft-com:office:word" xmlns:w="http://schemas.openxmlformats.org/wordprocessingml/2006/main" xmlns:w14="http://schemas.microsoft.com/office/word/2010/wordml" xmlns:wpg="http://schemas.microsoft.com/office/word/2010/wordprocessingGroup" xmlns:wpi="http://schemas.microsoft.com/office/word/2010/wordprocessingInk" xmlns:wne="http://schemas.microsoft.com/office/word/2006/wordml" xmlns:wps="http://schemas.microsoft.com/office/word/2010/wordprocessingShape" mc:Ignorable="w14 wp14">
+  <w:docDefaults>
+    <w:rPrDefault>
+      <w:rPr>
+        <w:rFonts w:asciiTheme="minorHAnsi" w:eastAsiaTheme="minorEastAsia" w:hAnsiTheme="minorHAnsi" w:cstheme="minorBidi"/>
+        <w:sz w:val="22"/>
+        <w:szCs w:val="22"/>
+        <w:lang w:val="es-ES" w:eastAsia="es-ES" w:bidi="ar-SA"/>
+      </w:rPr>
+    </w:rPrDefault>
+    <w:pPrDefault>
+      <w:pPr>
+        <w:spacing w:after="200" w:line="276" w:lineRule="auto"/>
+      </w:pPr>
+    </w:pPrDefault>
+  </w:docDefaults>
+  <w:latentStyles w:defLockedState="0" w:defUIPriority="99" w:defSemiHidden="1" w:defUnhideWhenUsed="1" w:defQFormat="0" w:count="267">
+    <w:lsdException w:name="Normal" w:semiHidden="0" w:uiPriority="0" w:unhideWhenUsed="0" w:qFormat="1"/>
+    <w:lsdException w:name="heading 1" w:semiHidden="0" w:uiPriority="9" w:unhideWhenUsed="0" w:qFormat="1"/>
+    <w:lsdException w:name="heading 2" w:uiPriority="9" w:qFormat="1"/>
+    <w:lsdException w:name="heading 3" w:uiPriority="9" w:qFormat="1"/>
+    <w:lsdException w:name="heading 4" w:uiPriority="9" w:qFormat="1"/>
+    <w:lsdException w:name="heading 5" w:uiPriority="9" w:qFormat="1"/>
+    <w:lsdException w:name="heading 6" w:uiPriority="9" w:qFormat="1"/>
+    <w:lsdException w:name="heading 7" w:uiPriority="9" w:qFormat="1"/>
+    <w:lsdException w:name="heading 8" w:uiPriority="9" w:qFormat="1"/>
+    <w:lsdException w:name="heading 9" w:uiPriority="9" w:qFormat="1"/>
+    <w:lsdException w:name="toc 1" w:uiPriority="39"/>
+    <w:lsdException w:name="toc 2" w:uiPriority="39"/>
+    <w:lsdException w:name="toc 3" w:uiPriority="39"/>
+    <w:lsdException w:name="toc 4" w:uiPriority="39"/>
+    <w:lsdException w:name="toc 5" w:uiPriority="39"/>
+    <w:lsdException w:name="toc 6" w:uiPriority="39"/>
+    <w:lsdException w:name="toc 7" w:uiPriority="39"/>
+    <w:lsdException w:name="toc 8" w:uiPriority="39"/>
+    <w:lsdException w:name="toc 9" w:uiPriority="39"/>
+    <w:lsdException w:name="caption" w:uiPriority="35" w:qFormat="1"/>
+    <w:lsdException w:name="Title" w:semiHidden="0" w:uiPriority="10" w:unhideWhenUsed="0" w:qFormat="1"/>
+    <w:lsdException w:name="Default Paragraph Font" w:uiPriority="1"/>
+    <w:lsdException w:name="Subtitle" w:semiHidden="0" w:uiPriority="11" w:unhideWhenUsed="0" w:qFormat="1"/>
+    <w:lsdException w:name="Strong" w:semiHidden="0" w:uiPriority="22" w:unhideWhenUsed="0" w:qFormat="1"/>
+    <w:lsdException w:name="Emphasis" w:semiHidden="0" w:uiPriority="20" w:unhideWhenUsed="0" w:qFormat="1"/>
+    <w:lsdException w:name="Table Grid" w:semiHidden="0" w:uiPriority="59" w:unhideWhenUsed="0"/>
+    <w:lsdException w:name="Placeholder Text" w:unhideWhenUsed="0"/>
+    <w:lsdException w:name="No Spacing" w:semiHidden="0" w:uiPriority="1" w:unhideWhenUsed="0" w:qFormat="1"/>
+    <w:lsdException w:name="Light Shading" w:semiHidden="0" w:uiPriority="60" w:unhideWhenUsed="0"/>
+    <w:lsdException w:name="Light List" w:semiHidden="0" w:uiPriority="61" w:unhideWhenUsed="0"/>
+    <w:lsdException w:name="Light Grid" w:semiHidden="0" w:uiPriority="62" w:unhideWhenUsed="0"/>
+    <w:lsdException w:name="Medium Shading 1" w:semiHidden="0" w:uiPriority="63" w:unhideWhenUsed="0"/>
+    <w:lsdException w:name="Medium Shading 2" w:semiHidden="0" w:uiPriority="64" w:unhideWhenUsed="0"/>
+    <w:lsdException w:name="Medium List 1" w:semiHidden="0" w:uiPriority="65" w:unhideWhenUsed="0"/>
+    <w:lsdException w:name="Medium List 2" w:semiHidden="0" w:uiPriority="66" w:unhideWhenUsed="0"/>
+    <w:lsdException w:name="Medium Grid 1" w:semiHidden="0" w:uiPriority="67" w:unhideWhenUsed="0"/>
+    <w:lsdException w:name="Medium Grid 2" w:semiHidden="0" w:uiPriority="68" w:unhideWhenUsed="0"/>
+    <w:lsdException w:name="Medium Grid 3" w:semiHidden="0" w:uiPriority="69" w:unhideWhenUsed="0"/>
+    <w:lsdException w:name="Dark List" w:semiHidden="0" w:uiPriority="70" w:unhideWhenUsed="0"/>
+    <w:lsdException w:name="Colorful Shading" w:semiHidden="0" w:uiPriority="71" w:unhideWhenUsed="0"/>
+    <w:lsdException w:name="Colorful List" w:semiHidden="0" w:uiPriority="72" w:unhideWhenUsed="0"/>
+    <w:lsdException w:name="Colorful Grid" w:semiHidden="0" w:uiPriority="73" w:unhideWhenUsed="0"/>
+    <w:lsdException w:name="Light Shading Accent 1" w:semiHidden="0" w:uiPriority="60" w:unhideWhenUsed="0"/>
+    <w:lsdException w:name="Light List Accent 1" w:semiHidden="0" w:uiPriority="61" w:unhideWhenUsed="0"/>
+    <w:lsdException w:name="Light Grid Accent 1" w:semiHidden="0" w:uiPriority="62" w:unhideWhenUsed="0"/>
+    <w:lsdException w:name="Medium Shading 1 Accent 1" w:semiHidden="0" w:uiPriority="63" w:unhideWhenUsed="0"/>
+    <w:lsdException w:name="Medium Shading 2 Accent 1" w:semiHidden="0" w:uiPriority="64" w:unhideWhenUsed="0"/>
+    <w:lsdException w:name="Medium List 1 Accent 1" w:semiHidden="0" w:uiPriority="65" w:unhideWhenUsed="0"/>
+    <w:lsdException w:name="Revision" w:unhideWhenUsed="0"/>
+    <w:lsdException w:name="List Paragraph" w:semiHidden="0" w:uiPriority="34" w:unhideWhenUsed="0" w:qFormat="1"/>
+    <w:lsdException w:name="Quote" w:semiHidden="0" w:uiPriority="29" w:unhideWhenUsed="0" w:qFormat="1"/>
+    <w:lsdException w:name="Intense Quote" w:semiHidden="0" w:uiPriority="30" w:unhideWhenUsed="0" w:qFormat="1"/>
+    <w:lsdException w:name="Medium List 2 Accent 1" w:semiHidden="0" w:uiPriority="66" w:unhideWhenUsed="0"/>
+    <w:lsdException w:name="Medium Grid 1 Accent 1" w:semiHidden="0" w:uiPriority="67" w:unhideWhenUsed="0"/>
+    <w:lsdException w:name="Medium Grid 2 Accent 1" w:semiHidden="0" w:uiPriority="68" w:unhideWhenUsed="0"/>
+    <w:lsdException w:name="Medium Grid 3 Accent 1" w:semiHidden="0" w:uiPriority="69" w:unhideWhenUsed="0"/>
+    <w:lsdException w:name="Dark List Accent 1" w:semiHidden="0" w:uiPriority="70" w:unhideWhenUsed="0"/>
+    <w:lsdException w:name="Colorful Shading Accent 1" w:semiHidden="0" w:uiPriority="71" w:unhideWhenUsed="0"/>
+    <w:lsdException w:name="Colorful List Accent 1" w:semiHidden="0" w:uiPriority="72" w:unhideWhenUsed="0"/>
+    <w:lsdException w:name="Colorful Grid Accent 1" w:semiHidden="0" w:uiPriority="73" w:unhideWhenUsed="0"/>
+    <w:lsdException w:name="Light Shading Accent 2" w:semiHidden="0" w:uiPriority="60" w:unhideWhenUsed="0"/>
+    <w:lsdException w:name="Light List Accent 2" w:semiHidden="0" w:uiPriority="61" w:unhideWhenUsed="0"/>
+    <w:lsdException w:name="Light Grid Accent 2" w:semiHidden="0" w:uiPriority="62" w:unhideWhenUsed="0"/>
+    <w:lsdException w:name="Medium Shading 1 Accent 2" w:semiHidden="0" w:uiPriority="63" w:unhideWhenUsed="0"/>
+    <w:lsdException w:name="Medium Shading 2 Accent 2" w:semiHidden="0" w:uiPriority="64" w:unhideWhenUsed="0"/>
+    <w:lsdException w:name="Medium List 1 Accent 2" w:semiHidden="0" w:uiPriority="65" w:unhideWhenUsed="0"/>
+    <w:lsdException w:name="Medium List 2 Accent 2" w:semiHidden="0" w:uiPriority="66" w:unhideWhenUsed="0"/>
+    <w:lsdException w:name="Medium Grid 1 Accent 2" w:semiHidden="0" w:uiPriority="67" w:unhideWhenUsed="0"/>
+    <w:lsdException w:name="Medium Grid 2 Accent 2" w:semiHidden="0" w:uiPriority="68" w:unhideWhenUsed="0"/>
+    <w:lsdException w:name="Medium Grid 3 Accent 2" w:semiHidden="0" w:uiPriority="69" w:unhideWhenUsed="0"/>
+    <w:lsdException w:name="Dark List Accent 2" w:semiHidden="0" w:uiPriority="70" w:unhideWhenUsed="0"/>
+    <w:lsdException w:name="Colorful Shading Accent 2" w:semiHidden="0" w:uiPriority="71" w:unhideWhenUsed="0"/>
+    <w:lsdException w:name="Colorful List Accent 2" w:semiHidden="0" w:uiPriority="72" w:unhideWhenUsed="0"/>
+    <w:lsdException w:name="Colorful Grid Accent 2" w:semiHidden="0" w:uiPriority="73" w:unhideWhenUsed="0"/>
+    <w:lsdException w:name="Light Shading Accent 3" w:semiHidden="0" w:uiPriority="60" w:unhideWhenUsed="0"/>
+    <w:lsdException w:name="Light List Accent 3" w:semiHidden="0" w:uiPriority="61" w:unhideWhenUsed="0"/>
+    <w:lsdException w:name="Light Grid Accent 3" w:semiHidden="0" w:uiPriority="62" w:unhideWhenUsed="0"/>
+    <w:lsdException w:name="Medium Shading 1 Accent 3" w:semiHidden="0" w:uiPriority="63" w:unhideWhenUsed="0"/>
+    <w:lsdException w:name="Medium Shading 2 Accent 3" w:semiHidden="0" w:uiPriority="64" w:unhideWhenUsed="0"/>
+    <w:lsdException w:name="Medium List 1 Accent 3" w:semiHidden="0" w:uiPriority="65" w:unhideWhenUsed="0"/>
+    <w:lsdException w:name="Medium List 2 Accent 3" w:semiHidden="0" w:uiPriority="66" w:unhideWhenUsed="0"/>
+    <w:lsdException w:name="Medium Grid 1 Accent 3" w:semiHidden="0" w:uiPriority="67" w:unhideWhenUsed="0"/>
+    <w:lsdException w:name="Medium Grid 2 Accent 3" w:semiHidden="0" w:uiPriority="68" w:unhideWhenUsed="0"/>
+    <w:lsdException w:name="Medium Grid 3 Accent 3" w:semiHidden="0" w:uiPriority="69" w:unhideWhenUsed="0"/>
+    <w:lsdException w:name="Dark List Accent 3" w:semiHidden="0" w:uiPriority="70" w:unhideWhenUsed="0"/>
+    <w:lsdException w:name="Colorful Shading Accent 3" w:semiHidden="0" w:uiPriority="71" w:unhideWhenUsed="0"/>
+    <w:lsdException w:name="Colorful List Accent 3" w:semiHidden="0" w:uiPriority="72" w:unhideWhenUsed="0"/>
+    <w:lsdException w:name="Colorful Grid Accent 3" w:semiHidden="0" w:uiPriority="73" w:unhideWhenUsed="0"/>
+    <w:lsdException w:name="Light Shading Accent 4" w:semiHidden="0" w:uiPriority="60" w:unhideWhenUsed="0"/>
+    <w:lsdException w:name="Light List Accent 4" w:semiHidden="0" w:uiPriority="61" w:unhideWhenUsed="0"/>
+    <w:lsdException w:name="Light Grid Accent 4" w:semiHidden="0" w:uiPriority="62" w:unhideWhenUsed="0"/>
+    <w:lsdException w:name="Medium Shading 1 Accent 4" w:semiHidden="0" w:uiPriority="63" w:unhideWhenUsed="0"/>
+    <w:lsdException w:name="Medium Shading 2 Accent 4" w:semiHidden="0" w:uiPriority="64" w:unhideWhenUsed="0"/>
+    <w:lsdException w:name="Medium List 1 Accent 4" w:semiHidden="0" w:uiPriority="65" w:unhideWhenUsed="0"/>
+    <w:lsdException w:name="Medium List 2 Accent 4" w:semiHidden="0" w:uiPriority="66" w:unhideWhenUsed="0"/>
+    <w:lsdException w:name="Medium Grid 1 Accent 4" w:semiHidden="0" w:uiPriority="67" w:unhideWhenUsed="0"/>
+    <w:lsdException w:name="Medium Grid 2 Accent 4" w:semiHidden="0" w:uiPriority="68" w:unhideWhenUsed="0"/>
+    <w:lsdException w:name="Medium Grid 3 Accent 4" w:semiHidden="0" w:uiPriority="69" w:unhideWhenUsed="0"/>
+    <w:lsdException w:name="Dark List Accent 4" w:semiHidden="0" w:uiPriority="70" w:unhideWhenUsed="0"/>
+    <w:lsdException w:name="Colorful Shading Accent 4" w:semiHidden="0" w:uiPriority="71" w:unhideWhenUsed="0"/>
+    <w:lsdException w:name="Colorful List Accent 4" w:semiHidden="0" w:uiPriority="72" w:unhideWhenUsed="0"/>
+    <w:lsdException w:name="Colorful Grid Accent 4" w:semiHidden="0" w:uiPriority="73" w:unhideWhenUsed="0"/>
+    <w:lsdException w:name="Light Shading Accent 5" w:semiHidden="0" w:uiPriority="60" w:unhideWhenUsed="0"/>
+    <w:lsdException w:name="Light List Accent 5" w:semiHidden="0" w:uiPriority="61" w:unhideWhenUsed="0"/>
+    <w:lsdException w:name="Light Grid Accent 5" w:semiHidden="0" w:uiPriority="62" w:unhideWhenUsed="0"/>
+    <w:lsdException w:name="Medium Shading 1 Accent 5" w:semiHidden="0" w:uiPriority="63" w:unhideWhenUsed="0"/>
+    <w:lsdException w:name="Medium Shading 2 Accent 5" w:semiHidden="0" w:uiPriority="64" w:unhideWhenUsed="0"/>
+    <w:lsdException w:name="Medium List 1 Accent 5" w:semiHidden="0" w:uiPriority="65" w:unhideWhenUsed="0"/>
+    <w:lsdException w:name="Medium List 2 Accent 5" w:semiHidden="0" w:uiPriority="66" w:unhideWhenUsed="0"/>
+    <w:lsdException w:name="Medium Grid 1 Accent 5" w:semiHidden="0" w:uiPriority="67" w:unhideWhenUsed="0"/>
+    <w:lsdException w:name="Medium Grid 2 Accent 5" w:semiHidden="0" w:uiPriority="68" w:unhideWhenUsed="0"/>
+    <w:lsdException w:name="Medium Grid 3 Accent 5" w:semiHidden="0" w:uiPriority="69" w:unhideWhenUsed="0"/>
+    <w:lsdException w:name="Dark List Accent 5" w:semiHidden="0" w:uiPriority="70" w:unhideWhenUsed="0"/>
+    <w:lsdException w:name="Colorful Shading Accent 5" w:semiHidden="0" w:uiPriority="71" w:unhideWhenUsed="0"/>
+    <w:lsdException w:name="Colorful List Accent 5" w:semiHidden="0" w:uiPriority="72" w:unhideWhenUsed="0"/>
+    <w:lsdException w:name="Colorful Grid Accent 5" w:semiHidden="0" w:uiPriority="73" w:unhideWhenUsed="0"/>
+    <w:lsdException w:name="Light Shading Accent 6" w:semiHidden="0" w:uiPriority="60" w:unhideWhenUsed="0"/>
+    <w:lsdException w:name="Light List Accent 6" w:semiHidden="0" w:uiPriority="61" w:unhideWhenUsed="0"/>
+    <w:lsdException w:name="Light Grid Accent 6" w:semiHidden="0" w:uiPriority="62" w:unhideWhenUsed="0"/>
+    <w:lsdException w:name="Medium Shading 1 Accent 6" w:semiHidden="0" w:uiPriority="63" w:unhideWhenUsed="0"/>
+    <w:lsdException w:name="Medium Shading 2 Accent 6" w:semiHidden="0" w:uiPriority="64" w:unhideWhenUsed="0"/>
+    <w:lsdException w:name="Medium List 1 Accent 6" w:semiHidden="0" w:uiPriority="65" w:unhideWhenUsed="0"/>
+    <w:lsdException w:name="Medium List 2 Accent 6" w:semiHidden="0" w:uiPriority="66" w:unhideWhenUsed="0"/>
+    <w:lsdException w:name="Medium Grid 1 Accent 6" w:semiHidden="0" w:uiPriority="67" w:unhideWhenUsed="0"/>
+    <w:lsdException w:name="Medium Grid 2 Accent 6" w:semiHidden="0" w:uiPriority="68" w:unhideWhenUsed="0"/>
+    <w:lsdException w:name="Medium Grid 3 Accent 6" w:semiHidden="0" w:uiPriority="69" w:unhideWhenUsed="0"/>
+    <w:lsdException w:name="Dark List Accent 6" w:semiHidden="0" w:uiPriority="70" w:unhideWhenUsed="0"/>
+    <w:lsdException w:name="Colorful Shading Accent 6" w:semiHidden="0" w:uiPriority="71" w:unhideWhenUsed="0"/>
+    <w:lsdException w:name="Colorful List Accent 6" w:semiHidden="0" w:uiPriority="72" w:unhideWhenUsed="0"/>
+    <w:lsdException w:name="Colorful Grid Accent 6" w:semiHidden="0" w:uiPriority="73" w:unhideWhenUsed="0"/>
+    <w:lsdException w:name="Subtle Emphasis" w:semiHidden="0" w:uiPriority="19" w:unhideWhenUsed="0" w:qFormat="1"/>
+    <w:lsdException w:name="Intense Emphasis" w:semiHidden="0" w:uiPriority="21" w:unhideWhenUsed="0" w:qFormat="1"/>
+    <w:lsdException w:name="Subtle Reference" w:semiHidden="0" w:uiPriority="31" w:unhideWhenUsed="0" w:qFormat="1"/>
+    <w:lsdException w:name="Intense Reference" w:semiHidden="0" w:uiPriority="32" w:unhideWhenUsed="0" w:qFormat="1"/>
+    <w:lsdException w:name="Book Title" w:semiHidden="0" w:uiPriority="33" w:unhideWhenUsed="0" w:qFormat="1"/>
+    <w:lsdException w:name="Bibliography" w:uiPriority="37"/>
+    <w:lsdException w:name="TOC Heading" w:uiPriority="39" w:qFormat="1"/>
+  </w:latentStyles>
+  <w:style w:type="paragraph" w:default="1" w:styleId="Normal">
+    <w:name w:val="Normal"/>
+    <w:qFormat/>
+  </w:style>
+  <w:style w:type="character" w:default="1" w:styleId="Fuentedeprrafopredeter">
+    <w:name w:val="Default Paragraph Font"/>
+    <w:uiPriority w:val="1"/>
+    <w:semiHidden/>
+    <w:unhideWhenUsed/>
+  </w:style>
+  <w:style w:type="table" w:default="1" w:styleId="Tablanormal">
+    <w:name w:val="Normal Table"/>
+    <w:uiPriority w:val="99"/>
+    <w:semiHidden/>
+    <w:unhideWhenUsed/>
+    <w:tblPr>
+      <w:tblInd w:w="0" w:type="dxa"/>
+      <w:tblCellMar>
+        <w:top w:w="0" w:type="dxa"/>
+        <w:left w:w="108" w:type="dxa"/>
+        <w:bottom w:w="0" w:type="dxa"/>
+        <w:right w:w="108" w:type="dxa"/>
+      </w:tblCellMar>
+    </w:tblPr>
+  </w:style>
+  <w:style w:type="numbering" w:default="1" w:styleId="Sinlista">
+    <w:name w:val="No List"/>
+    <w:uiPriority w:val="99"/>
+    <w:semiHidden/>
+    <w:unhideWhenUsed/>
   </w:style>
 </w:styles>
 </file>

</xml_diff>

<commit_message>
SQL de MariaDB. Organizados los tests. Help de configuracion.
</commit_message>
<xml_diff>
--- a/manual_instalacion.docx
+++ b/manual_instalacion.docx
@@ -1,6 +1,6 @@
 
 <file path=word/document.xml><?xml version="1.0" encoding="utf-8"?>
-<w:document xmlns:wpc="http://schemas.microsoft.com/office/word/2010/wordprocessingCanvas" xmlns:mc="http://schemas.openxmlformats.org/markup-compatibility/2006" xmlns:o="urn:schemas-microsoft-com:office:office" xmlns:r="http://schemas.openxmlformats.org/officeDocument/2006/relationships" xmlns:m="http://schemas.openxmlformats.org/officeDocument/2006/math" xmlns:v="urn:schemas-microsoft-com:vml" xmlns:wp14="http://schemas.microsoft.com/office/word/2010/wordprocessingDrawing" xmlns:wp="http://schemas.openxmlformats.org/drawingml/2006/wordprocessingDrawing" xmlns:w10="urn:schemas-microsoft-com:office:word" xmlns:w="http://schemas.openxmlformats.org/wordprocessingml/2006/main" xmlns:w14="http://schemas.microsoft.com/office/word/2010/wordml" xmlns:wpg="http://schemas.microsoft.com/office/word/2010/wordprocessingGroup" xmlns:wpi="http://schemas.microsoft.com/office/word/2010/wordprocessingInk" xmlns:wne="http://schemas.microsoft.com/office/word/2006/wordml" xmlns:wps="http://schemas.microsoft.com/office/word/2010/wordprocessingShape" mc:Ignorable="w14 wp14">
+<w:document xmlns:ve="http://schemas.openxmlformats.org/markup-compatibility/2006" xmlns:o="urn:schemas-microsoft-com:office:office" xmlns:r="http://schemas.openxmlformats.org/officeDocument/2006/relationships" xmlns:m="http://schemas.openxmlformats.org/officeDocument/2006/math" xmlns:v="urn:schemas-microsoft-com:vml" xmlns:wp="http://schemas.openxmlformats.org/drawingml/2006/wordprocessingDrawing" xmlns:w10="urn:schemas-microsoft-com:office:word" xmlns:w="http://schemas.openxmlformats.org/wordprocessingml/2006/main" xmlns:wne="http://schemas.microsoft.com/office/word/2006/wordml">
   <w:body>
     <w:p>
       <w:pPr>
@@ -109,7 +109,6 @@
           <w:sz w:val="24"/>
         </w:rPr>
       </w:pPr>
-      <w:proofErr w:type="spellStart"/>
       <w:r>
         <w:rPr>
           <w:rFonts w:ascii="Arial" w:hAnsi="Arial" w:cs="Arial"/>
@@ -117,7 +116,13 @@
         </w:rPr>
         <w:t>PHPDoc</w:t>
       </w:r>
-      <w:proofErr w:type="spellEnd"/>
+      <w:r>
+        <w:rPr>
+          <w:rFonts w:ascii="Arial" w:hAnsi="Arial" w:cs="Arial"/>
+          <w:sz w:val="24"/>
+        </w:rPr>
+        <w:t xml:space="preserve"> (instalar con composer)</w:t>
+      </w:r>
     </w:p>
     <w:p>
       <w:pPr>
@@ -131,7 +136,6 @@
           <w:sz w:val="24"/>
         </w:rPr>
       </w:pPr>
-      <w:proofErr w:type="spellStart"/>
       <w:r>
         <w:rPr>
           <w:rFonts w:ascii="Arial" w:hAnsi="Arial" w:cs="Arial"/>
@@ -139,7 +143,13 @@
         </w:rPr>
         <w:t>PHPUnit</w:t>
       </w:r>
-      <w:proofErr w:type="spellEnd"/>
+      <w:r>
+        <w:rPr>
+          <w:rFonts w:ascii="Arial" w:hAnsi="Arial" w:cs="Arial"/>
+          <w:sz w:val="24"/>
+        </w:rPr>
+        <w:t xml:space="preserve"> (instalar con composer)</w:t>
+      </w:r>
     </w:p>
     <w:p>
       <w:pPr>
@@ -174,101 +184,52 @@
           <w:rFonts w:ascii="Arial" w:hAnsi="Arial" w:cs="Arial"/>
           <w:sz w:val="28"/>
         </w:rPr>
-        <w:t xml:space="preserve">implementada en </w:t>
-      </w:r>
-      <w:proofErr w:type="spellStart"/>
-      <w:r>
-        <w:rPr>
-          <w:rFonts w:ascii="Arial" w:hAnsi="Arial" w:cs="Arial"/>
-          <w:sz w:val="28"/>
-        </w:rPr>
-        <w:t>SQLite</w:t>
-      </w:r>
-      <w:proofErr w:type="spellEnd"/>
-      <w:r>
-        <w:rPr>
-          <w:rFonts w:ascii="Arial" w:hAnsi="Arial" w:cs="Arial"/>
-          <w:sz w:val="28"/>
-        </w:rPr>
-        <w:t xml:space="preserve">, </w:t>
-      </w:r>
-      <w:r>
-        <w:rPr>
-          <w:rFonts w:ascii="Arial" w:hAnsi="Arial" w:cs="Arial"/>
-          <w:sz w:val="28"/>
-        </w:rPr>
-        <w:t xml:space="preserve">por lo que no se necesita instalar </w:t>
-      </w:r>
-      <w:proofErr w:type="spellStart"/>
-      <w:r>
-        <w:rPr>
-          <w:rFonts w:ascii="Arial" w:hAnsi="Arial" w:cs="Arial"/>
-          <w:sz w:val="28"/>
-        </w:rPr>
-        <w:t>ningun</w:t>
-      </w:r>
-      <w:proofErr w:type="spellEnd"/>
-      <w:r>
-        <w:rPr>
-          <w:rFonts w:ascii="Arial" w:hAnsi="Arial" w:cs="Arial"/>
-          <w:sz w:val="28"/>
-        </w:rPr>
-        <w:t xml:space="preserve"> gestor de BD.</w:t>
-      </w:r>
-    </w:p>
-    <w:p>
-      <w:pPr>
-        <w:rPr>
-          <w:rFonts w:ascii="Arial" w:hAnsi="Arial" w:cs="Arial"/>
-          <w:sz w:val="28"/>
-        </w:rPr>
-      </w:pPr>
-    </w:p>
-    <w:p>
-      <w:pPr>
-        <w:rPr>
-          <w:rFonts w:ascii="Arial" w:hAnsi="Arial" w:cs="Arial"/>
-          <w:sz w:val="28"/>
-        </w:rPr>
-      </w:pPr>
-      <w:r>
-        <w:rPr>
-          <w:rFonts w:ascii="Arial" w:hAnsi="Arial" w:cs="Arial"/>
-          <w:sz w:val="28"/>
-        </w:rPr>
-        <w:t xml:space="preserve">Clonar el </w:t>
-      </w:r>
-      <w:proofErr w:type="spellStart"/>
-      <w:r>
-        <w:rPr>
-          <w:rFonts w:ascii="Arial" w:hAnsi="Arial" w:cs="Arial"/>
-          <w:sz w:val="28"/>
-        </w:rPr>
-        <w:t>branch</w:t>
-      </w:r>
-      <w:proofErr w:type="spellEnd"/>
-      <w:r>
-        <w:rPr>
-          <w:rFonts w:ascii="Arial" w:hAnsi="Arial" w:cs="Arial"/>
-          <w:sz w:val="28"/>
-        </w:rPr>
-        <w:t xml:space="preserve"> master del repositorio de </w:t>
-      </w:r>
-      <w:proofErr w:type="spellStart"/>
-      <w:r>
-        <w:rPr>
-          <w:rFonts w:ascii="Arial" w:hAnsi="Arial" w:cs="Arial"/>
-          <w:sz w:val="28"/>
-        </w:rPr>
-        <w:t>github</w:t>
-      </w:r>
-      <w:proofErr w:type="spellEnd"/>
-      <w:r>
-        <w:rPr>
-          <w:rFonts w:ascii="Arial" w:hAnsi="Arial" w:cs="Arial"/>
-          <w:sz w:val="28"/>
-        </w:rPr>
-        <w:t>:</w:t>
+        <w:t xml:space="preserve">implementada en SQLite, </w:t>
+      </w:r>
+      <w:r>
+        <w:rPr>
+          <w:rFonts w:ascii="Arial" w:hAnsi="Arial" w:cs="Arial"/>
+          <w:sz w:val="28"/>
+        </w:rPr>
+        <w:t>por lo que no se necesita instalar ningun gestor de BD.</w:t>
+      </w:r>
+    </w:p>
+    <w:p>
+      <w:pPr>
+        <w:rPr>
+          <w:rFonts w:ascii="Arial" w:hAnsi="Arial" w:cs="Arial"/>
+          <w:sz w:val="28"/>
+        </w:rPr>
+      </w:pPr>
+      <w:r>
+        <w:rPr>
+          <w:rFonts w:ascii="Arial" w:hAnsi="Arial" w:cs="Arial"/>
+          <w:sz w:val="28"/>
+        </w:rPr>
+        <w:t>Si necesita utilizar MariaDB o MySQL puede importar el sql en la carpeta mariaSQL que fue el utilizado para las pruebas de tests de carga.</w:t>
+      </w:r>
+    </w:p>
+    <w:p>
+      <w:pPr>
+        <w:rPr>
+          <w:rFonts w:ascii="Arial" w:hAnsi="Arial" w:cs="Arial"/>
+          <w:sz w:val="28"/>
+        </w:rPr>
+      </w:pPr>
+    </w:p>
+    <w:p>
+      <w:pPr>
+        <w:rPr>
+          <w:rFonts w:ascii="Arial" w:hAnsi="Arial" w:cs="Arial"/>
+          <w:sz w:val="28"/>
+        </w:rPr>
+      </w:pPr>
+      <w:r>
+        <w:rPr>
+          <w:rFonts w:ascii="Arial" w:hAnsi="Arial" w:cs="Arial"/>
+          <w:sz w:val="28"/>
+        </w:rPr>
+        <w:t>Clonar el branch master del repositorio de github:</w:t>
       </w:r>
     </w:p>
     <w:p>
@@ -279,7 +240,7 @@
           <w:sz w:val="28"/>
         </w:rPr>
       </w:pPr>
-      <w:hyperlink r:id="rId6" w:history="1">
+      <w:hyperlink r:id="rId5" w:history="1">
         <w:r>
           <w:rPr>
             <w:rStyle w:val="Hipervnculo"/>
@@ -313,7 +274,7 @@
           <w:sz w:val="24"/>
         </w:rPr>
       </w:pPr>
-      <w:hyperlink r:id="rId7" w:history="1">
+      <w:hyperlink r:id="rId6" w:history="1">
         <w:r>
           <w:rPr>
             <w:rStyle w:val="Hipervnculo"/>
@@ -332,7 +293,7 @@
           <w:sz w:val="24"/>
         </w:rPr>
       </w:pPr>
-      <w:hyperlink r:id="rId8" w:history="1">
+      <w:hyperlink r:id="rId7" w:history="1">
         <w:r>
           <w:rPr>
             <w:rStyle w:val="Hipervnculo"/>
@@ -351,7 +312,7 @@
           <w:sz w:val="24"/>
         </w:rPr>
       </w:pPr>
-      <w:hyperlink r:id="rId9" w:history="1">
+      <w:hyperlink r:id="rId8" w:history="1">
         <w:r>
           <w:rPr>
             <w:rStyle w:val="Hipervnculo"/>
@@ -381,23 +342,7 @@
           <w:rFonts w:ascii="Arial" w:hAnsi="Arial" w:cs="Arial"/>
           <w:sz w:val="28"/>
         </w:rPr>
-        <w:t xml:space="preserve">ón correr </w:t>
-      </w:r>
-      <w:proofErr w:type="spellStart"/>
-      <w:r>
-        <w:rPr>
-          <w:rFonts w:ascii="Arial" w:hAnsi="Arial" w:cs="Arial"/>
-          <w:sz w:val="28"/>
-        </w:rPr>
-        <w:t>PHPDoc</w:t>
-      </w:r>
-      <w:proofErr w:type="spellEnd"/>
-      <w:r>
-        <w:rPr>
-          <w:rFonts w:ascii="Arial" w:hAnsi="Arial" w:cs="Arial"/>
-          <w:sz w:val="28"/>
-        </w:rPr>
-        <w:t xml:space="preserve"> en la carpeta </w:t>
+        <w:t xml:space="preserve">ón correr PHPDoc en la carpeta </w:t>
       </w:r>
       <w:r>
         <w:rPr>
@@ -405,36 +350,8 @@
           <w:b/>
           <w:sz w:val="28"/>
         </w:rPr>
-        <w:t>/</w:t>
-      </w:r>
-      <w:proofErr w:type="spellStart"/>
-      <w:r>
-        <w:rPr>
-          <w:rFonts w:ascii="Arial" w:hAnsi="Arial" w:cs="Arial"/>
-          <w:b/>
-          <w:sz w:val="28"/>
-        </w:rPr>
-        <w:t>application</w:t>
-      </w:r>
-      <w:proofErr w:type="spellEnd"/>
-      <w:r>
-        <w:rPr>
-          <w:rFonts w:ascii="Arial" w:hAnsi="Arial" w:cs="Arial"/>
-          <w:b/>
-          <w:sz w:val="28"/>
-        </w:rPr>
-        <w:t>/</w:t>
-      </w:r>
-      <w:proofErr w:type="spellStart"/>
-      <w:r>
-        <w:rPr>
-          <w:rFonts w:ascii="Arial" w:hAnsi="Arial" w:cs="Arial"/>
-          <w:b/>
-          <w:sz w:val="28"/>
-        </w:rPr>
-        <w:t>controllers</w:t>
-      </w:r>
-      <w:proofErr w:type="spellEnd"/>
+        <w:t>/application/controllers</w:t>
+      </w:r>
     </w:p>
     <w:p>
       <w:pPr>
@@ -465,39 +382,7 @@
           <w:rFonts w:ascii="Arial" w:hAnsi="Arial" w:cs="Arial"/>
           <w:sz w:val="28"/>
         </w:rPr>
-        <w:t xml:space="preserve">Para ejecutar los </w:t>
-      </w:r>
-      <w:proofErr w:type="spellStart"/>
-      <w:r>
-        <w:rPr>
-          <w:rFonts w:ascii="Arial" w:hAnsi="Arial" w:cs="Arial"/>
-          <w:sz w:val="28"/>
-        </w:rPr>
-        <w:t>tests</w:t>
-      </w:r>
-      <w:proofErr w:type="spellEnd"/>
-      <w:r>
-        <w:rPr>
-          <w:rFonts w:ascii="Arial" w:hAnsi="Arial" w:cs="Arial"/>
-          <w:sz w:val="28"/>
-        </w:rPr>
-        <w:t xml:space="preserve"> correr </w:t>
-      </w:r>
-      <w:proofErr w:type="spellStart"/>
-      <w:r>
-        <w:rPr>
-          <w:rFonts w:ascii="Arial" w:hAnsi="Arial" w:cs="Arial"/>
-          <w:sz w:val="28"/>
-        </w:rPr>
-        <w:t>PHPUnit</w:t>
-      </w:r>
-      <w:proofErr w:type="spellEnd"/>
-      <w:r>
-        <w:rPr>
-          <w:rFonts w:ascii="Arial" w:hAnsi="Arial" w:cs="Arial"/>
-          <w:sz w:val="28"/>
-        </w:rPr>
-        <w:t xml:space="preserve"> en la carpeta </w:t>
+        <w:t xml:space="preserve">Para ejecutar los tests correr PHPUnit en la carpeta </w:t>
       </w:r>
       <w:r>
         <w:rPr>
@@ -509,14 +394,14 @@
       </w:r>
       <w:bookmarkStart w:id="0" w:name="_GoBack"/>
       <w:bookmarkEnd w:id="0"/>
-    </w:p>
-    <w:p>
-      <w:pPr>
-        <w:rPr>
-          <w:rFonts w:ascii="Arial" w:hAnsi="Arial" w:cs="Arial"/>
-          <w:sz w:val="24"/>
-        </w:rPr>
-      </w:pPr>
+      <w:r>
+        <w:rPr>
+          <w:rFonts w:ascii="Arial" w:hAnsi="Arial" w:cs="Arial"/>
+          <w:sz w:val="28"/>
+          <w:u w:val="single"/>
+        </w:rPr>
+        <w:t>.</w:t>
+      </w:r>
     </w:p>
     <w:sectPr>
       <w:pgSz w:w="12240" w:h="15840"/>
@@ -529,7 +414,7 @@
 </file>
 
 <file path=word/numbering.xml><?xml version="1.0" encoding="utf-8"?>
-<w:numbering xmlns:wpc="http://schemas.microsoft.com/office/word/2010/wordprocessingCanvas" xmlns:mc="http://schemas.openxmlformats.org/markup-compatibility/2006" xmlns:o="urn:schemas-microsoft-com:office:office" xmlns:r="http://schemas.openxmlformats.org/officeDocument/2006/relationships" xmlns:m="http://schemas.openxmlformats.org/officeDocument/2006/math" xmlns:v="urn:schemas-microsoft-com:vml" xmlns:wp14="http://schemas.microsoft.com/office/word/2010/wordprocessingDrawing" xmlns:wp="http://schemas.openxmlformats.org/drawingml/2006/wordprocessingDrawing" xmlns:w10="urn:schemas-microsoft-com:office:word" xmlns:w="http://schemas.openxmlformats.org/wordprocessingml/2006/main" xmlns:w14="http://schemas.microsoft.com/office/word/2010/wordml" xmlns:wpg="http://schemas.microsoft.com/office/word/2010/wordprocessingGroup" xmlns:wpi="http://schemas.microsoft.com/office/word/2010/wordprocessingInk" xmlns:wne="http://schemas.microsoft.com/office/word/2006/wordml" xmlns:wps="http://schemas.microsoft.com/office/word/2010/wordprocessingShape" mc:Ignorable="w14 wp14">
+<w:numbering xmlns:ve="http://schemas.openxmlformats.org/markup-compatibility/2006" xmlns:o="urn:schemas-microsoft-com:office:office" xmlns:r="http://schemas.openxmlformats.org/officeDocument/2006/relationships" xmlns:m="http://schemas.openxmlformats.org/officeDocument/2006/math" xmlns:v="urn:schemas-microsoft-com:vml" xmlns:wp="http://schemas.openxmlformats.org/drawingml/2006/wordprocessingDrawing" xmlns:w10="urn:schemas-microsoft-com:office:word" xmlns:w="http://schemas.openxmlformats.org/wordprocessingml/2006/main" xmlns:wne="http://schemas.microsoft.com/office/word/2006/wordml">
   <w:abstractNum w:abstractNumId="0">
     <w:nsid w:val="056A74F5"/>
     <w:multiLevelType w:val="hybridMultilevel"/>
@@ -650,7 +535,7 @@
 </file>
 
 <file path=word/styles.xml><?xml version="1.0" encoding="utf-8"?>
-<w:styles xmlns:mc="http://schemas.openxmlformats.org/markup-compatibility/2006" xmlns:r="http://schemas.openxmlformats.org/officeDocument/2006/relationships" xmlns:w="http://schemas.openxmlformats.org/wordprocessingml/2006/main" xmlns:w14="http://schemas.microsoft.com/office/word/2010/wordml" mc:Ignorable="w14">
+<w:styles xmlns:r="http://schemas.openxmlformats.org/officeDocument/2006/relationships" xmlns:w="http://schemas.openxmlformats.org/wordprocessingml/2006/main">
   <w:docDefaults>
     <w:rPrDefault>
       <w:rPr>
@@ -821,6 +706,7 @@
     <w:uiPriority w:val="99"/>
     <w:semiHidden/>
     <w:unhideWhenUsed/>
+    <w:qFormat/>
     <w:tblPr>
       <w:tblInd w:w="0" w:type="dxa"/>
       <w:tblCellMar>

</xml_diff>